<commit_message>
Support page headers, clean up the template
</commit_message>
<xml_diff>
--- a/isp-reference.docx
+++ b/isp-reference.docx
@@ -120,39 +120,11 @@
       <w:r>
         <w:rPr>
           <w:b/>
-          <w:color w:val="000000"/>
           <w:sz w:val="18"/>
           <w:szCs w:val="18"/>
           <w:highlight w:val="yellow"/>
         </w:rPr>
-        <w:t xml:space="preserve">DOI</w:t>
-      </w:r>
-      <w:r>
-        <w:rPr>
-          <w:b/>
-          <w:sz w:val="18"/>
-          <w:szCs w:val="18"/>
-          <w:highlight w:val="yellow"/>
-        </w:rPr>
-        <w:t xml:space="preserve">: 10.15514/ISPRAS-2019-</w:t>
-      </w:r>
-      <w:r>
-        <w:rPr>
-          <w:b/>
-          <w:sz w:val="18"/>
-          <w:szCs w:val="18"/>
-          <w:highlight w:val="yellow"/>
-        </w:rPr>
-        <w:t xml:space="preserve">1(2)-</w:t>
-      </w:r>
-      <w:r>
-        <w:rPr>
-          <w:b/>
-          <w:sz w:val="18"/>
-          <w:szCs w:val="18"/>
-          <w:highlight w:val="yellow"/>
-        </w:rPr>
-        <w:t xml:space="preserve">1</w:t>
+        <w:t xml:space="preserve">DOI: 10.15514/ISPRAS-2019-1(2)-1</w:t>
       </w:r>
       <w:r/>
     </w:p>
@@ -181,88 +153,45 @@
     <w:p>
       <w:pPr>
         <w:pStyle w:val="683"/>
-        <w:rPr>
-          <w:color w:val="auto"/>
-        </w:rPr>
       </w:pPr>
       <w:r>
-        <w:rPr>
-          <w:color w:val="auto"/>
-        </w:rPr>
         <w:t xml:space="preserve">{{{authors_ru}}}</w:t>
-      </w:r>
-      <w:r>
-        <w:rPr>
-          <w:color w:val="FF0000"/>
-        </w:rPr>
       </w:r>
       <w:r/>
     </w:p>
     <w:p>
       <w:pPr>
         <w:pStyle w:val="683"/>
-        <w:rPr>
-          <w:color w:val="auto"/>
-        </w:rPr>
       </w:pPr>
       <w:r>
-        <w:rPr>
-          <w:color w:val="auto"/>
-        </w:rPr>
-      </w:r>
-      <w:r>
-        <w:rPr>
-          <w:color w:val="auto"/>
-        </w:rPr>
         <w:t xml:space="preserve">{{{organizations_ru}}}</w:t>
       </w:r>
-      <w:r>
-        <w:rPr>
-          <w:color w:val="auto"/>
-        </w:rPr>
-      </w:r>
-      <w:r>
-        <w:rPr>
-          <w:color w:val="auto"/>
-        </w:rPr>
-      </w:r>
+      <w:r/>
     </w:p>
     <w:p>
       <w:pPr>
         <w:pStyle w:val="682"/>
-        <w:spacing w:after="120" w:afterAutospacing="0" w:before="120" w:beforeAutospacing="0"/>
         <w:rPr>
           <w:b w:val="false"/>
         </w:rPr>
       </w:pPr>
       <w:r>
-        <w:t xml:space="preserve">Аннотация.</w:t>
+        <w:t xml:space="preserve">Аннотация. </w:t>
       </w:r>
       <w:r>
         <w:rPr>
           <w:b w:val="false"/>
         </w:rPr>
-        <w:t xml:space="preserve"> {{{abstract_ru}}}</w:t>
+        <w:t xml:space="preserve">{{{abstract_ru}}}</w:t>
       </w:r>
       <w:r/>
     </w:p>
     <w:p>
       <w:pPr>
         <w:pStyle w:val="682"/>
-        <w:spacing w:after="120" w:afterAutospacing="0" w:before="120" w:beforeAutospacing="0"/>
-        <w:rPr>
-          <w:b w:val="false"/>
-          <w:color w:val="FF0000"/>
-        </w:rPr>
       </w:pPr>
       <w:r>
-        <w:t xml:space="preserve">Ключевые слова:</w:t>
-      </w:r>
-      <w:r>
-        <w:rPr>
-          <w:b w:val="false"/>
-        </w:rPr>
-        <w:t xml:space="preserve"> </w:t>
+        <w:t xml:space="preserve">Ключевые слова: </w:t>
       </w:r>
       <w:r>
         <w:rPr>
@@ -275,126 +204,34 @@
     <w:p>
       <w:pPr>
         <w:pStyle w:val="682"/>
-        <w:spacing w:after="120" w:afterAutospacing="0" w:before="120" w:beforeAutospacing="0"/>
-        <w:rPr>
-          <w:b w:val="false"/>
-        </w:rPr>
       </w:pPr>
       <w:r>
-        <w:t xml:space="preserve">Для цитирования:</w:t>
+        <w:t xml:space="preserve">Для цитирования: </w:t>
       </w:r>
       <w:r>
         <w:rPr>
           <w:b w:val="false"/>
         </w:rPr>
-        <w:t xml:space="preserve"> </w:t>
-      </w:r>
-      <w:r>
-        <w:rPr>
-          <w:b w:val="false"/>
-          <w:lang w:val="en-US"/>
-        </w:rPr>
-        <w:t xml:space="preserve">{{{for_citation_ru}}}</w:t>
-      </w:r>
-      <w:r>
-        <w:rPr>
-          <w:b w:val="false"/>
-        </w:rPr>
-        <w:t xml:space="preserve">, </w:t>
+        <w:t xml:space="preserve">{{{for_citation_ru}}} </w:t>
       </w:r>
       <w:r>
         <w:rPr>
           <w:b w:val="false"/>
           <w:highlight w:val="yellow"/>
         </w:rPr>
-        <w:t xml:space="preserve">том 1, вып. </w:t>
-      </w:r>
-      <w:r>
-        <w:rPr>
-          <w:b w:val="false"/>
-          <w:highlight w:val="yellow"/>
-        </w:rPr>
-        <w:t xml:space="preserve">2</w:t>
-      </w:r>
-      <w:r>
-        <w:rPr>
-          <w:b w:val="false"/>
-          <w:highlight w:val="yellow"/>
-        </w:rPr>
-        <w:t xml:space="preserve">, 2019 г., стр. </w:t>
-      </w:r>
-      <w:r>
-        <w:rPr>
-          <w:b w:val="false"/>
-          <w:highlight w:val="yellow"/>
-        </w:rPr>
-        <w:t xml:space="preserve">15</w:t>
-      </w:r>
-      <w:r>
-        <w:rPr>
-          <w:b w:val="false"/>
-          <w:highlight w:val="yellow"/>
-        </w:rPr>
-        <w:t xml:space="preserve">–</w:t>
-      </w:r>
-      <w:r>
-        <w:rPr>
-          <w:b w:val="false"/>
-          <w:highlight w:val="yellow"/>
-        </w:rPr>
-        <w:t xml:space="preserve">1</w:t>
-      </w:r>
-      <w:r>
-        <w:rPr>
-          <w:b w:val="false"/>
-          <w:highlight w:val="yellow"/>
-        </w:rPr>
-        <w:t xml:space="preserve">9</w:t>
-      </w:r>
-      <w:r>
-        <w:rPr>
-          <w:b w:val="false"/>
-          <w:highlight w:val="yellow"/>
-        </w:rPr>
-        <w:t xml:space="preserve">. DOI: 10.15514/ISPRAS–2019–1(</w:t>
-      </w:r>
-      <w:r>
-        <w:rPr>
-          <w:b w:val="false"/>
-          <w:highlight w:val="yellow"/>
-        </w:rPr>
-        <w:t xml:space="preserve">2</w:t>
-      </w:r>
-      <w:r>
-        <w:rPr>
-          <w:b w:val="false"/>
-          <w:highlight w:val="yellow"/>
-        </w:rPr>
-        <w:t xml:space="preserve">)–1</w:t>
+        <w:t xml:space="preserve">Труды ИСП РАН, том 1, вып. 2, 2019 г., стр. 15-19. DOI: 10.15514/ISPRAS–2019–1(2)-1</w:t>
       </w:r>
       <w:r/>
     </w:p>
     <w:p>
       <w:pPr>
         <w:pStyle w:val="682"/>
-        <w:spacing w:after="120" w:afterAutospacing="0" w:before="120" w:beforeAutospacing="0"/>
-        <w:rPr>
-          <w:rStyle w:val="696"/>
-          <w:rFonts w:eastAsia="Calibri"/>
-        </w:rPr>
       </w:pPr>
       <w:r>
-        <w:rPr>
-          <w:rStyle w:val="696"/>
-          <w:rFonts w:eastAsia="Calibri"/>
-          <w:b/>
-        </w:rPr>
         <w:t xml:space="preserve">Благодарности: </w:t>
       </w:r>
       <w:r>
         <w:rPr>
-          <w:rStyle w:val="696"/>
-          <w:rFonts w:eastAsia="Calibri"/>
           <w:b w:val="false"/>
         </w:rPr>
         <w:t xml:space="preserve">{{{acknowledgements_ru}}}</w:t>
@@ -402,29 +239,11 @@
       <w:r/>
     </w:p>
     <w:p>
-      <w:pPr>
-        <w:rPr>
-          <w:b/>
-        </w:rPr>
-      </w:pPr>
-      <w:r>
-        <w:rPr>
-          <w:b/>
-        </w:rPr>
-      </w:r>
+      <w:r/>
       <w:r/>
     </w:p>
     <w:p>
-      <w:pPr>
-        <w:rPr>
-          <w:b/>
-        </w:rPr>
-      </w:pPr>
-      <w:r>
-        <w:rPr>
-          <w:b/>
-        </w:rPr>
-      </w:r>
+      <w:r/>
       <w:r/>
     </w:p>
     <w:p>
@@ -434,7 +253,6 @@
           <w:rStyle w:val="700"/>
           <w:sz w:val="24"/>
           <w:szCs w:val="24"/>
-          <w:lang w:val="en-US"/>
         </w:rPr>
       </w:pPr>
       <w:r>
@@ -442,18 +260,8 @@
           <w:rStyle w:val="700"/>
           <w:sz w:val="24"/>
           <w:szCs w:val="24"/>
-          <w:lang w:val="en-US"/>
         </w:rPr>
         <w:t xml:space="preserve">{{{header_en}}}</w:t>
-      </w:r>
-      <w:r>
-        <w:rPr>
-          <w:rStyle w:val="700"/>
-          <w:sz w:val="24"/>
-          <w:szCs w:val="24"/>
-          <w:lang w:val="en-US"/>
-        </w:rPr>
-        <w:t xml:space="preserve"> </w:t>
       </w:r>
       <w:r/>
     </w:p>
@@ -462,14 +270,8 @@
         <w:pStyle w:val="683"/>
         <w:contextualSpacing w:val="true"/>
         <w:spacing w:before="240"/>
-        <w:rPr>
-          <w:lang w:val="en-US"/>
-        </w:rPr>
       </w:pPr>
       <w:r>
-        <w:rPr>
-          <w:lang w:val="en-US"/>
-        </w:rPr>
         <w:t xml:space="preserve">{{{authors_en}}}</w:t>
       </w:r>
       <w:r/>
@@ -479,49 +281,21 @@
         <w:pStyle w:val="683"/>
         <w:contextualSpacing w:val="true"/>
         <w:spacing w:before="240"/>
-        <w:rPr>
-          <w:color w:val="auto"/>
-          <w:lang w:val="en-US"/>
-        </w:rPr>
-      </w:pPr>
-      <w:r>
-        <w:rPr>
-          <w:lang w:val="en-US"/>
-        </w:rPr>
-      </w:r>
+      </w:pPr>
       <w:r>
         <w:rPr>
           <w:color w:val="auto"/>
         </w:rPr>
         <w:t xml:space="preserve">{{{organizations_en}}}</w:t>
       </w:r>
-      <w:r>
-        <w:rPr>
-          <w:lang w:val="en-US"/>
-        </w:rPr>
-      </w:r>
-      <w:r>
-        <w:rPr>
-          <w:lang w:val="en-US"/>
-        </w:rPr>
-      </w:r>
+      <w:r/>
     </w:p>
     <w:p>
       <w:pPr>
         <w:pStyle w:val="682"/>
-        <w:spacing w:after="120" w:afterAutospacing="0" w:before="120" w:beforeAutospacing="0"/>
-        <w:rPr>
-          <w:b w:val="false"/>
-        </w:rPr>
       </w:pPr>
       <w:r>
-        <w:rPr>
-          <w:lang w:val="en-US"/>
-        </w:rPr>
-        <w:t xml:space="preserve">Abstract</w:t>
-      </w:r>
-      <w:r>
-        <w:t xml:space="preserve">. </w:t>
+        <w:t xml:space="preserve">Abstract. </w:t>
       </w:r>
       <w:r>
         <w:rPr>
@@ -533,29 +307,14 @@
     </w:p>
     <w:p>
       <w:pPr>
-        <w:jc w:val="both"/>
-        <w:spacing w:after="30" w:before="120"/>
+        <w:pStyle w:val="682"/>
       </w:pPr>
       <w:r>
-        <w:rPr>
-          <w:b/>
-          <w:sz w:val="18"/>
-          <w:szCs w:val="18"/>
-          <w:lang w:val="en-US"/>
-        </w:rPr>
-        <w:t xml:space="preserve">Keywords</w:t>
+        <w:t xml:space="preserve">Keywords: </w:t>
       </w:r>
       <w:r>
         <w:rPr>
-          <w:b/>
-          <w:sz w:val="18"/>
-          <w:szCs w:val="18"/>
-        </w:rPr>
-        <w:t xml:space="preserve">: </w:t>
-      </w:r>
-      <w:r>
-        <w:rPr>
-          <w:sz w:val="18"/>
+          <w:b w:val="false"/>
         </w:rPr>
         <w:t xml:space="preserve">{{{keywords_en}}}</w:t>
       </w:r>
@@ -563,256 +322,59 @@
     </w:p>
     <w:p>
       <w:pPr>
-        <w:jc w:val="both"/>
-        <w:spacing w:after="30" w:before="120"/>
-        <w:rPr>
-          <w:color w:val="FF0000"/>
-          <w:lang w:val="en-US"/>
-        </w:rPr>
+        <w:pStyle w:val="682"/>
       </w:pPr>
       <w:r>
-        <w:rPr>
-          <w:b/>
-          <w:color w:val="000000"/>
-          <w:sz w:val="18"/>
-          <w:szCs w:val="18"/>
-          <w:lang w:val="en-US"/>
-        </w:rPr>
-        <w:t xml:space="preserve">For citation:</w:t>
+        <w:t xml:space="preserve">For citation: </w:t>
       </w:r>
       <w:r>
         <w:rPr>
-          <w:b/>
-          <w:sz w:val="18"/>
-          <w:szCs w:val="18"/>
-          <w:lang w:val="en-US"/>
+          <w:b w:val="false"/>
         </w:rPr>
-        <w:t xml:space="preserve"> </w:t>
+        <w:t xml:space="preserve">{{{for_citation_en}}} </w:t>
       </w:r>
       <w:r>
         <w:rPr>
-          <w:lang w:val="en-US"/>
+          <w:b w:val="false"/>
+          <w:highlight w:val="yellow"/>
         </w:rPr>
-        <w:t xml:space="preserve">{{{for_citation_en}}}</w:t>
-      </w:r>
-      <w:r>
-        <w:rPr>
-          <w:lang w:val="en-US"/>
-        </w:rPr>
-        <w:t xml:space="preserve">, </w:t>
-      </w:r>
-      <w:r>
-        <w:rPr>
-          <w:highlight w:val="yellow"/>
-          <w:lang w:val="en-US"/>
-        </w:rPr>
-        <w:t xml:space="preserve">vol. 1, issue 2, 201</w:t>
-      </w:r>
-      <w:r>
-        <w:rPr>
-          <w:highlight w:val="yellow"/>
-          <w:lang w:val="en-US"/>
-        </w:rPr>
-        <w:t xml:space="preserve">9</w:t>
-      </w:r>
-      <w:r>
-        <w:rPr>
-          <w:highlight w:val="yellow"/>
-          <w:lang w:val="en-US"/>
-        </w:rPr>
-        <w:t xml:space="preserve">. pp. </w:t>
-      </w:r>
-      <w:r>
-        <w:rPr>
-          <w:highlight w:val="yellow"/>
-          <w:lang w:val="en-US"/>
-        </w:rPr>
-        <w:t xml:space="preserve">15</w:t>
-      </w:r>
-      <w:r>
-        <w:rPr>
-          <w:highlight w:val="yellow"/>
-          <w:lang w:val="en-US"/>
-        </w:rPr>
-        <w:t xml:space="preserve">-</w:t>
-      </w:r>
-      <w:r>
-        <w:rPr>
-          <w:highlight w:val="yellow"/>
-          <w:lang w:val="en-US"/>
-        </w:rPr>
-        <w:t xml:space="preserve">19</w:t>
-      </w:r>
-      <w:r>
-        <w:rPr>
-          <w:highlight w:val="yellow"/>
-          <w:lang w:val="en-US"/>
-        </w:rPr>
-        <w:t xml:space="preserve"> (in Russian). DOI: 10.15514/ISPRAS-201</w:t>
-      </w:r>
-      <w:r>
-        <w:rPr>
-          <w:highlight w:val="yellow"/>
-          <w:lang w:val="en-US"/>
-        </w:rPr>
-        <w:t xml:space="preserve">9</w:t>
-      </w:r>
-      <w:r>
-        <w:rPr>
-          <w:highlight w:val="yellow"/>
-          <w:lang w:val="en-US"/>
-        </w:rPr>
-        <w:t xml:space="preserve">-1(2)-</w:t>
-      </w:r>
-      <w:r>
-        <w:rPr>
-          <w:lang w:val="en-US"/>
-        </w:rPr>
-        <w:t xml:space="preserve">1</w:t>
-      </w:r>
-      <w:r>
-        <w:rPr>
-          <w:lang w:val="en-US"/>
-        </w:rPr>
+        <w:t xml:space="preserve">Trudy ISP RAN/Proc. ISP RAS, vol. 1, issue 2, 2019. pp. 15-19 (in Russian). DOI: 10.15514/ISPRAS-2019-1(2)-1</w:t>
       </w:r>
       <w:r/>
     </w:p>
     <w:p>
       <w:pPr>
-        <w:jc w:val="both"/>
-        <w:spacing w:after="30" w:before="120"/>
-        <w:rPr>
-          <w:rStyle w:val="696"/>
-          <w:b w:val="false"/>
-          <w:szCs w:val="18"/>
-          <w:lang w:val="en-US"/>
-        </w:rPr>
+        <w:pStyle w:val="682"/>
       </w:pPr>
       <w:r>
-        <w:rPr>
-          <w:rStyle w:val="696"/>
-          <w:lang w:val="en-US"/>
-        </w:rPr>
-        <w:t xml:space="preserve">Acknowledgement</w:t>
+        <w:t xml:space="preserve">Acknowledgements. </w:t>
       </w:r>
       <w:r>
         <w:rPr>
-          <w:rStyle w:val="696"/>
-          <w:lang w:val="en-US"/>
+          <w:b w:val="false"/>
         </w:rPr>
-        <w:t xml:space="preserve">s</w:t>
-      </w:r>
-      <w:r>
-        <w:rPr>
-          <w:rStyle w:val="696"/>
-          <w:lang w:val="en-US"/>
-        </w:rPr>
-        <w:t xml:space="preserve">. </w:t>
-      </w:r>
-      <w:r>
-        <w:rPr>
-          <w:rStyle w:val="696"/>
-          <w:b w:val="false"/>
-          <w:lang w:val="en-US"/>
-        </w:rPr>
-        <w:t xml:space="preserve"> {{{acknowledgements_en}}}</w:t>
+        <w:t xml:space="preserve">{{{acknowledgements_en}}}</w:t>
       </w:r>
       <w:r/>
     </w:p>
     <w:p>
-      <w:pPr>
-        <w:jc w:val="both"/>
-        <w:spacing w:after="30" w:before="120"/>
-        <w:rPr>
-          <w:rStyle w:val="696"/>
-          <w:b w:val="false"/>
-          <w:szCs w:val="18"/>
-          <w:lang w:val="en-US"/>
-        </w:rPr>
-      </w:pPr>
       <w:r>
-        <w:rPr>
-          <w:rStyle w:val="696"/>
-          <w:b w:val="false"/>
-          <w:lang w:val="en-US"/>
-        </w:rPr>
         <w:t xml:space="preserve">{{{body}}}</w:t>
-      </w:r>
-      <w:r>
-        <w:rPr>
-          <w:rStyle w:val="696"/>
-          <w:b w:val="false"/>
-          <w:lang w:val="en-US"/>
-        </w:rPr>
       </w:r>
       <w:r/>
     </w:p>
     <w:p>
-      <w:pPr>
-        <w:jc w:val="both"/>
-        <w:spacing w:after="30" w:before="120"/>
-        <w:rPr>
-          <w:sz w:val="18"/>
-          <w:szCs w:val="18"/>
-          <w:lang w:val="en-US"/>
-        </w:rPr>
-      </w:pPr>
       <w:r>
-        <w:rPr>
-          <w:rStyle w:val="696"/>
-          <w:b w:val="false"/>
-          <w:lang w:val="en-US"/>
-        </w:rPr>
         <w:t xml:space="preserve">{{{links}}}</w:t>
-      </w:r>
-      <w:r>
-        <w:rPr>
-          <w:rStyle w:val="696"/>
-          <w:b w:val="false"/>
-          <w:lang w:val="en-US"/>
-        </w:rPr>
       </w:r>
       <w:r/>
     </w:p>
     <w:p>
       <w:pPr>
         <w:pStyle w:val="691"/>
-        <w:rPr>
-          <w:lang w:val="en-US"/>
-        </w:rPr>
       </w:pPr>
       <w:r>
-        <w:t xml:space="preserve">Информация</w:t>
-      </w:r>
-      <w:r>
-        <w:rPr>
-          <w:lang w:val="en-US"/>
-        </w:rPr>
-        <w:t xml:space="preserve"> </w:t>
-      </w:r>
-      <w:r>
-        <w:t xml:space="preserve">об</w:t>
-      </w:r>
-      <w:r>
-        <w:rPr>
-          <w:lang w:val="en-US"/>
-        </w:rPr>
-        <w:t xml:space="preserve"> </w:t>
-      </w:r>
-      <w:r>
-        <w:t xml:space="preserve">авторах</w:t>
-      </w:r>
-      <w:r>
-        <w:rPr>
-          <w:lang w:val="en-US"/>
-        </w:rPr>
-        <w:t xml:space="preserve"> </w:t>
-      </w:r>
-      <w:r>
-        <w:rPr>
-          <w:lang w:val="en-US"/>
-        </w:rPr>
-        <w:t xml:space="preserve">/ Information about authors</w:t>
+        <w:t xml:space="preserve">Информация об авторах / Information about authors</w:t>
       </w:r>
       <w:r/>
     </w:p>
@@ -1000,21 +562,7 @@
         <w:sz w:val="14"/>
         <w:szCs w:val="14"/>
       </w:rPr>
-      <w:t xml:space="preserve">Иванов И.И., Петров П.П. Заголовок статьи. Труды ИСП РАН, 201</w:t>
-    </w:r>
-    <w:r>
-      <w:rPr>
-        <w:sz w:val="14"/>
-        <w:szCs w:val="14"/>
-      </w:rPr>
-      <w:t xml:space="preserve">8</w:t>
-    </w:r>
-    <w:r>
-      <w:rPr>
-        <w:sz w:val="14"/>
-        <w:szCs w:val="14"/>
-      </w:rPr>
-      <w:t xml:space="preserve">, </w:t>
+      <w:t xml:space="preserve">{{{page_header_ru}}} </w:t>
     </w:r>
     <w:r>
       <w:rPr>
@@ -1022,39 +570,7 @@
         <w:szCs w:val="14"/>
         <w:highlight w:val="yellow"/>
       </w:rPr>
-      <w:t xml:space="preserve">том 1 вып. 2, с. </w:t>
-    </w:r>
-    <w:r>
-      <w:rPr>
-        <w:sz w:val="14"/>
-        <w:szCs w:val="14"/>
-        <w:highlight w:val="yellow"/>
-      </w:rPr>
-      <w:t xml:space="preserve">15</w:t>
-    </w:r>
-    <w:r>
-      <w:rPr>
-        <w:sz w:val="14"/>
-        <w:szCs w:val="14"/>
-        <w:highlight w:val="yellow"/>
-      </w:rPr>
-      <w:t xml:space="preserve">-</w:t>
-    </w:r>
-    <w:r>
-      <w:rPr>
-        <w:sz w:val="14"/>
-        <w:szCs w:val="14"/>
-        <w:highlight w:val="yellow"/>
-      </w:rPr>
-      <w:t xml:space="preserve">19</w:t>
-    </w:r>
-    <w:r>
-      <w:rPr>
-        <w:sz w:val="14"/>
-        <w:szCs w:val="14"/>
-        <w:highlight w:val="yellow"/>
-      </w:rPr>
-      <w:t xml:space="preserve">.</w:t>
+      <w:t xml:space="preserve">Труды ИСП РАН, 2018, том 1 вып. 2, с. 15-19.</w:t>
     </w:r>
     <w:r/>
   </w:p>
@@ -1081,63 +597,7 @@
         <w:szCs w:val="14"/>
         <w:lang w:val="en-US"/>
       </w:rPr>
-      <w:t xml:space="preserve">Ivanov</w:t>
-    </w:r>
-    <w:r>
-      <w:rPr>
-        <w:sz w:val="14"/>
-        <w:szCs w:val="14"/>
-        <w:lang w:val="en-US"/>
-      </w:rPr>
-      <w:t xml:space="preserve"> </w:t>
-    </w:r>
-    <w:r>
-      <w:rPr>
-        <w:sz w:val="14"/>
-        <w:szCs w:val="14"/>
-        <w:lang w:val="en-US"/>
-      </w:rPr>
-      <w:t xml:space="preserve">I.I., Petrov</w:t>
-    </w:r>
-    <w:r>
-      <w:rPr>
-        <w:sz w:val="14"/>
-        <w:szCs w:val="14"/>
-        <w:lang w:val="en-US"/>
-      </w:rPr>
-      <w:t xml:space="preserve"> </w:t>
-    </w:r>
-    <w:r>
-      <w:rPr>
-        <w:sz w:val="14"/>
-        <w:szCs w:val="14"/>
-        <w:lang w:val="en-US"/>
-      </w:rPr>
-      <w:t xml:space="preserve">P.P.</w:t>
-    </w:r>
-    <w:r>
-      <w:rPr>
-        <w:sz w:val="14"/>
-        <w:szCs w:val="14"/>
-        <w:lang w:val="en-US"/>
-      </w:rPr>
-      <w:t xml:space="preserve"> </w:t>
-    </w:r>
-    <w:r>
-      <w:rPr>
-        <w:sz w:val="14"/>
-        <w:szCs w:val="14"/>
-        <w:lang w:val="en-US"/>
-      </w:rPr>
-      <w:t xml:space="preserve">Article title. </w:t>
-    </w:r>
-    <w:r>
-      <w:rPr>
-        <w:sz w:val="14"/>
-        <w:szCs w:val="14"/>
-        <w:lang w:val="en-US"/>
-      </w:rPr>
-      <w:t xml:space="preserve">Trudy ISP RAN/Proc. ISP RAS, </w:t>
+      <w:t xml:space="preserve">{{{page_header_en}}} </w:t>
     </w:r>
     <w:r>
       <w:rPr>
@@ -1146,76 +606,7 @@
         <w:highlight w:val="yellow"/>
         <w:lang w:val="en-US"/>
       </w:rPr>
-      <w:t xml:space="preserve">vol. 1,</w:t>
-    </w:r>
-    <w:r>
-      <w:rPr>
-        <w:sz w:val="14"/>
-        <w:szCs w:val="14"/>
-        <w:lang w:val="en-US"/>
-      </w:rPr>
-      <w:t xml:space="preserve"> </w:t>
-    </w:r>
-    <w:r>
-      <w:rPr>
-        <w:sz w:val="14"/>
-        <w:szCs w:val="14"/>
-        <w:highlight w:val="yellow"/>
-        <w:lang w:val="en-US"/>
-      </w:rPr>
-      <w:t xml:space="preserve">issue 2,</w:t>
-    </w:r>
-    <w:r>
-      <w:rPr>
-        <w:sz w:val="14"/>
-        <w:szCs w:val="14"/>
-        <w:highlight w:val="yellow"/>
-        <w:lang w:val="en-US"/>
-      </w:rPr>
-      <w:t xml:space="preserve"> 2019.</w:t>
-    </w:r>
-    <w:r>
-      <w:rPr>
-        <w:sz w:val="14"/>
-        <w:szCs w:val="14"/>
-        <w:highlight w:val="yellow"/>
-        <w:lang w:val="en-US"/>
-      </w:rPr>
-      <w:t xml:space="preserve"> pp. </w:t>
-    </w:r>
-    <w:r>
-      <w:rPr>
-        <w:sz w:val="14"/>
-        <w:szCs w:val="14"/>
-        <w:highlight w:val="yellow"/>
-        <w:lang w:val="en-US"/>
-      </w:rPr>
-      <w:t xml:space="preserve">15</w:t>
-    </w:r>
-    <w:r>
-      <w:rPr>
-        <w:sz w:val="14"/>
-        <w:szCs w:val="14"/>
-        <w:highlight w:val="yellow"/>
-        <w:lang w:val="en-US"/>
-      </w:rPr>
-      <w:t xml:space="preserve">-</w:t>
-    </w:r>
-    <w:r>
-      <w:rPr>
-        <w:sz w:val="14"/>
-        <w:szCs w:val="14"/>
-        <w:lang w:val="en-US"/>
-      </w:rPr>
-      <w:t xml:space="preserve">19</w:t>
-    </w:r>
-    <w:r>
-      <w:rPr>
-        <w:sz w:val="14"/>
-        <w:szCs w:val="14"/>
-        <w:lang w:val="en-US"/>
-      </w:rPr>
-      <w:t xml:space="preserve">.</w:t>
+      <w:t xml:space="preserve">Trudy ISP RAN/Proc. ISP RAS, vol. 1, issue 2, 2019. pp. 15-19.</w:t>
     </w:r>
     <w:r/>
   </w:p>
@@ -1238,183 +629,12 @@
     <w:r>
       <w:rPr>
         <w:i/>
-        <w:spacing w:val="-8"/>
-        <w:sz w:val="14"/>
-        <w:szCs w:val="14"/>
-      </w:rPr>
-      <w:t xml:space="preserve">Труды</w:t>
-    </w:r>
-    <w:r>
-      <w:rPr>
-        <w:i/>
-        <w:spacing w:val="-8"/>
-        <w:sz w:val="14"/>
-        <w:szCs w:val="14"/>
-        <w:lang w:val="en-US"/>
-      </w:rPr>
-      <w:t xml:space="preserve"> </w:t>
-    </w:r>
-    <w:r>
-      <w:rPr>
-        <w:i/>
-        <w:spacing w:val="-8"/>
-        <w:sz w:val="14"/>
-        <w:szCs w:val="14"/>
-      </w:rPr>
-      <w:t xml:space="preserve">ИСП</w:t>
-    </w:r>
-    <w:r>
-      <w:rPr>
-        <w:i/>
-        <w:spacing w:val="-8"/>
-        <w:sz w:val="14"/>
-        <w:szCs w:val="14"/>
-        <w:lang w:val="en-US"/>
-      </w:rPr>
-      <w:t xml:space="preserve"> </w:t>
-    </w:r>
-    <w:r>
-      <w:rPr>
-        <w:i/>
-        <w:spacing w:val="-8"/>
-        <w:sz w:val="14"/>
-        <w:szCs w:val="14"/>
-      </w:rPr>
-      <w:t xml:space="preserve">РАН</w:t>
-    </w:r>
-    <w:r>
-      <w:rPr>
-        <w:i/>
-        <w:spacing w:val="-8"/>
-        <w:sz w:val="14"/>
-        <w:szCs w:val="14"/>
-        <w:lang w:val="en-US"/>
-      </w:rPr>
-      <w:t xml:space="preserve">, </w:t>
-    </w:r>
-    <w:r>
-      <w:rPr>
-        <w:i/>
-        <w:spacing w:val="-8"/>
-        <w:sz w:val="14"/>
-        <w:szCs w:val="14"/>
-        <w:highlight w:val="yellow"/>
-      </w:rPr>
-      <w:t xml:space="preserve">том</w:t>
-    </w:r>
-    <w:r>
-      <w:rPr>
-        <w:i/>
-        <w:spacing w:val="-8"/>
         <w:sz w:val="14"/>
         <w:szCs w:val="14"/>
         <w:highlight w:val="yellow"/>
         <w:lang w:val="en-US"/>
       </w:rPr>
-      <w:t xml:space="preserve"> </w:t>
-    </w:r>
-    <w:r>
-      <w:rPr>
-        <w:i/>
-        <w:spacing w:val="-8"/>
-        <w:sz w:val="14"/>
-        <w:szCs w:val="14"/>
-        <w:highlight w:val="yellow"/>
-        <w:lang w:val="en-US"/>
-      </w:rPr>
-      <w:t xml:space="preserve">1, </w:t>
-    </w:r>
-    <w:r>
-      <w:rPr>
-        <w:i/>
-        <w:spacing w:val="-8"/>
-        <w:sz w:val="14"/>
-        <w:szCs w:val="14"/>
-        <w:highlight w:val="yellow"/>
-      </w:rPr>
-      <w:t xml:space="preserve">вып</w:t>
-    </w:r>
-    <w:r>
-      <w:rPr>
-        <w:i/>
-        <w:spacing w:val="-8"/>
-        <w:sz w:val="14"/>
-        <w:szCs w:val="14"/>
-        <w:highlight w:val="yellow"/>
-        <w:lang w:val="en-US"/>
-      </w:rPr>
-      <w:t xml:space="preserve">. 2, 2019 </w:t>
-    </w:r>
-    <w:r>
-      <w:rPr>
-        <w:i/>
-        <w:spacing w:val="-8"/>
-        <w:sz w:val="14"/>
-        <w:szCs w:val="14"/>
-        <w:highlight w:val="yellow"/>
-      </w:rPr>
-      <w:t xml:space="preserve">г</w:t>
-    </w:r>
-    <w:r>
-      <w:rPr>
-        <w:i/>
-        <w:spacing w:val="-8"/>
-        <w:sz w:val="14"/>
-        <w:szCs w:val="14"/>
-        <w:highlight w:val="yellow"/>
-        <w:lang w:val="en-US"/>
-      </w:rPr>
-      <w:t xml:space="preserve">. // </w:t>
-    </w:r>
-    <w:r>
-      <w:rPr>
-        <w:i/>
-        <w:sz w:val="14"/>
-        <w:szCs w:val="14"/>
-        <w:highlight w:val="yellow"/>
-        <w:lang w:val="en-US"/>
-      </w:rPr>
-      <w:t xml:space="preserve">Tru</w:t>
-    </w:r>
-    <w:r>
-      <w:rPr>
-        <w:i/>
-        <w:sz w:val="14"/>
-        <w:szCs w:val="14"/>
-        <w:highlight w:val="yellow"/>
-        <w:lang w:val="en-US"/>
-      </w:rPr>
-      <w:t xml:space="preserve">dy ISP RAN/Proc. ISP RAS, vol. </w:t>
-    </w:r>
-    <w:r>
-      <w:rPr>
-        <w:i/>
-        <w:sz w:val="14"/>
-        <w:szCs w:val="14"/>
-        <w:highlight w:val="yellow"/>
-        <w:lang w:val="en-US"/>
-      </w:rPr>
-      <w:t xml:space="preserve">1, issue </w:t>
-    </w:r>
-    <w:r>
-      <w:rPr>
-        <w:i/>
-        <w:sz w:val="14"/>
-        <w:szCs w:val="14"/>
-        <w:highlight w:val="yellow"/>
-        <w:lang w:val="en-US"/>
-      </w:rPr>
-      <w:t xml:space="preserve">2</w:t>
-    </w:r>
-    <w:r>
-      <w:rPr>
-        <w:i/>
-        <w:sz w:val="14"/>
-        <w:szCs w:val="14"/>
-        <w:highlight w:val="yellow"/>
-        <w:lang w:val="en-US"/>
-      </w:rPr>
-      <w:t xml:space="preserve">, 2019</w:t>
+      <w:t xml:space="preserve">Труды ИСП РАН, том 1, вып. 2, 2019 г. // Trudy ISP RAN/Proc. ISP RAS, vol. 1, issue 2, 2019</w:t>
     </w:r>
     <w:r/>
   </w:p>
@@ -18516,7 +17736,7 @@
     </w:rPr>
     <w:pPr>
       <w:jc w:val="both"/>
-      <w:spacing w:after="100" w:afterAutospacing="1" w:before="100" w:beforeAutospacing="1"/>
+      <w:spacing w:after="120" w:afterAutospacing="0" w:before="120" w:beforeAutospacing="0"/>
     </w:pPr>
   </w:style>
   <w:style w:type="paragraph" w:styleId="683" w:customStyle="1">

</xml_diff>